<commit_message>
Resume and Coverletter Updates
</commit_message>
<xml_diff>
--- a/Content and Outlines/Resumes/Taja Ricketts Resume 2018_Web Dev.docx
+++ b/Content and Outlines/Resumes/Taja Ricketts Resume 2018_Web Dev.docx
@@ -132,18 +132,6 @@
         </w:rPr>
         <w:t xml:space="preserve"> MongoDB (NoSQL)</w:t>
       </w:r>
-      <w:r>
-        <w:rPr>
-          <w:spacing w:val="5"/>
-        </w:rPr>
-        <w:t xml:space="preserve">, </w:t>
-      </w:r>
-      <w:r>
-        <w:rPr>
-          <w:spacing w:val="5"/>
-        </w:rPr>
-        <w:t>MySQL</w:t>
-      </w:r>
     </w:p>
     <w:p>
       <w:pPr>
@@ -214,16 +202,7 @@
           <w:caps/>
           <w:spacing w:val="15"/>
         </w:rPr>
-        <w:t>project</w:t>
-      </w:r>
-      <w:bookmarkStart w:id="0" w:name="_GoBack"/>
-      <w:bookmarkEnd w:id="0"/>
-      <w:r>
-        <w:rPr>
-          <w:caps/>
-          <w:spacing w:val="15"/>
-        </w:rPr>
-        <w:t>s</w:t>
+        <w:t>projects</w:t>
       </w:r>
     </w:p>
     <w:p>
@@ -590,13 +569,13 @@
         <w:rPr>
           <w:shd w:val="clear" w:color="auto" w:fill="FFFFFF"/>
         </w:rPr>
-        <w:t xml:space="preserve"> User-friendly website generator </w:t>
-      </w:r>
-      <w:r>
-        <w:rPr>
-          <w:shd w:val="clear" w:color="auto" w:fill="FFFFFF"/>
-        </w:rPr>
-        <w:t>Designed and developed mobile friendly web maker application with MEAN Stack and Angular to allow users create websites in seconds with full flexibility to customize everything</w:t>
+        <w:t xml:space="preserve"> </w:t>
+      </w:r>
+      <w:r>
+        <w:rPr>
+          <w:shd w:val="clear" w:color="auto" w:fill="FFFFFF"/>
+        </w:rPr>
+        <w:t>Web site building application, allowing users to generate functional web pages with widget features such as page headings, images, videos, links, etc.</w:t>
       </w:r>
     </w:p>
     <w:p>
@@ -623,13 +602,7 @@
         <w:rPr>
           <w:shd w:val="clear" w:color="auto" w:fill="FFFFFF"/>
         </w:rPr>
-        <w:t xml:space="preserve"> </w:t>
-      </w:r>
-      <w:r>
-        <w:rPr>
-          <w:shd w:val="clear" w:color="auto" w:fill="FFFFFF"/>
-        </w:rPr>
-        <w:t>Initiated with</w:t>
+        <w:t xml:space="preserve"> Initiated with</w:t>
       </w:r>
       <w:r>
         <w:rPr>
@@ -681,13 +654,7 @@
         <w:rPr>
           <w:shd w:val="clear" w:color="auto" w:fill="FFFFFF"/>
         </w:rPr>
-        <w:t xml:space="preserve"> Custom CSS</w:t>
-      </w:r>
-      <w:r>
-        <w:rPr>
-          <w:shd w:val="clear" w:color="auto" w:fill="FFFFFF"/>
-        </w:rPr>
-        <w:t xml:space="preserve"> enhanced by Bootstrap and </w:t>
+        <w:t xml:space="preserve"> Custom CSS enhanced by Bootstrap and </w:t>
       </w:r>
       <w:proofErr w:type="spellStart"/>
       <w:r>
@@ -701,13 +668,7 @@
         <w:rPr>
           <w:shd w:val="clear" w:color="auto" w:fill="FFFFFF"/>
         </w:rPr>
-        <w:t xml:space="preserve"> </w:t>
-      </w:r>
-      <w:r>
-        <w:rPr>
-          <w:shd w:val="clear" w:color="auto" w:fill="FFFFFF"/>
-        </w:rPr>
-        <w:t>formats</w:t>
+        <w:t xml:space="preserve"> formats</w:t>
       </w:r>
     </w:p>
     <w:p>
@@ -795,7 +756,29 @@
         <w:rPr>
           <w:spacing w:val="5"/>
         </w:rPr>
-        <w:t>Stack Web Development Training</w:t>
+        <w:t xml:space="preserve">Stack Web Development </w:t>
+      </w:r>
+      <w:r>
+        <w:rPr>
+          <w:spacing w:val="5"/>
+        </w:rPr>
+        <w:t>Certificate</w:t>
+      </w:r>
+    </w:p>
+    <w:p>
+      <w:pPr>
+        <w:ind w:left="720"/>
+        <w:rPr>
+          <w:spacing w:val="5"/>
+        </w:rPr>
+      </w:pPr>
+      <w:bookmarkStart w:id="0" w:name="_GoBack"/>
+      <w:bookmarkEnd w:id="0"/>
+      <w:r>
+        <w:rPr>
+          <w:spacing w:val="5"/>
+        </w:rPr>
+        <w:t>Amazon Web Services – Web Developer Certificate</w:t>
       </w:r>
     </w:p>
     <w:p>
@@ -976,6 +959,15 @@
         <w:szCs w:val="16"/>
       </w:rPr>
     </w:pPr>
+    <w:r>
+      <w:rPr>
+        <w:caps/>
+        <w:spacing w:val="30"/>
+        <w:sz w:val="16"/>
+        <w:szCs w:val="16"/>
+      </w:rPr>
+      <w:t xml:space="preserve"> </w:t>
+    </w:r>
     <w:r>
       <w:rPr>
         <w:caps/>

</xml_diff>